<commit_message>
Corrección tras la práctica 1
</commit_message>
<xml_diff>
--- a/Documentación/ACTA_DE_CONSTITUCIÓN_v1.3[1].docx
+++ b/Documentación/ACTA_DE_CONSTITUCIÓN_v1.3[1].docx
@@ -723,12 +723,15 @@
             <w:pPr>
               <w:spacing w:after="0"/>
               <w:rPr>
-                <w:rFonts w:eastAsia="PMingLiU" w:cstheme="minorHAnsi"/>
-                <w:color w:val="000000" w:themeColor="text1"/>
-                <w:sz w:val="20"/>
-                <w:lang w:val="es-ES"/>
-              </w:rPr>
-            </w:pPr>
+                <w:rStyle w:val="IntenseEmphasis"/>
+              </w:rPr>
+            </w:pPr>
+            <w:r>
+              <w:rPr>
+                <w:rStyle w:val="IntenseEmphasis"/>
+              </w:rPr>
+              <w:t>30/09/2025</w:t>
+            </w:r>
           </w:p>
         </w:tc>
         <w:tc>
@@ -745,12 +748,15 @@
             <w:pPr>
               <w:spacing w:after="0"/>
               <w:rPr>
-                <w:rFonts w:eastAsia="PMingLiU" w:cstheme="minorHAnsi"/>
-                <w:color w:val="000000" w:themeColor="text1"/>
-                <w:sz w:val="20"/>
-                <w:lang w:val="es-ES"/>
-              </w:rPr>
-            </w:pPr>
+                <w:rStyle w:val="IntenseEmphasis"/>
+              </w:rPr>
+            </w:pPr>
+            <w:r>
+              <w:rPr>
+                <w:rStyle w:val="IntenseEmphasis"/>
+              </w:rPr>
+              <w:t>Organización</w:t>
+            </w:r>
           </w:p>
         </w:tc>
         <w:tc>
@@ -767,12 +773,27 @@
             <w:pPr>
               <w:spacing w:after="0"/>
               <w:rPr>
-                <w:rFonts w:eastAsia="PMingLiU" w:cstheme="minorHAnsi"/>
-                <w:color w:val="000000" w:themeColor="text1"/>
-                <w:sz w:val="20"/>
-                <w:lang w:val="es-ES"/>
-              </w:rPr>
-            </w:pPr>
+                <w:rStyle w:val="IntenseEmphasis"/>
+              </w:rPr>
+            </w:pPr>
+            <w:r>
+              <w:rPr>
+                <w:rStyle w:val="IntenseEmphasis"/>
+              </w:rPr>
+              <w:t xml:space="preserve">Corrección de detalles en </w:t>
+            </w:r>
+            <w:r>
+              <w:rPr>
+                <w:rStyle w:val="IntenseEmphasis"/>
+              </w:rPr>
+              <w:t xml:space="preserve">hitos y </w:t>
+            </w:r>
+            <w:r>
+              <w:rPr>
+                <w:rStyle w:val="IntenseEmphasis"/>
+              </w:rPr>
+              <w:t>excluido de proyecto</w:t>
+            </w:r>
           </w:p>
         </w:tc>
       </w:tr>
@@ -879,10 +900,12 @@
                 <w:szCs w:val="20"/>
                 <w:lang w:val="fr-BE" w:eastAsia="zh-CN"/>
               </w:rPr>
-              <w:t xml:space="preserve">La </w:t>
-            </w:r>
-            <w:proofErr w:type="spellStart"/>
-            <w:r>
+              <w:t>La empresa cliente, dedicada a la distribución de bienes, busca dar el salto al mundo digital mediante una solución de comercio electrónico B2C que permita llegar de manera más directa a sus consumidores finales.</w:t>
+            </w:r>
+          </w:p>
+          <w:p>
+            <w:pPr>
+              <w:spacing w:before="120" w:afterAutospacing="0"/>
               <w:rPr>
                 <w:rFonts w:eastAsia="SimSun" w:cstheme="minorHAnsi"/>
                 <w:color w:val="0070C0"/>
@@ -890,9 +913,7 @@
                 <w:szCs w:val="20"/>
                 <w:lang w:val="fr-BE" w:eastAsia="zh-CN"/>
               </w:rPr>
-              <w:t>empresa</w:t>
-            </w:r>
-            <w:proofErr w:type="spellEnd"/>
+            </w:pPr>
             <w:r>
               <w:rPr>
                 <w:rFonts w:eastAsia="SimSun" w:cstheme="minorHAnsi"/>
@@ -901,645 +922,7 @@
                 <w:szCs w:val="20"/>
                 <w:lang w:val="fr-BE" w:eastAsia="zh-CN"/>
               </w:rPr>
-              <w:t xml:space="preserve"> cliente, </w:t>
-            </w:r>
-            <w:proofErr w:type="spellStart"/>
-            <w:r>
-              <w:rPr>
-                <w:rFonts w:eastAsia="SimSun" w:cstheme="minorHAnsi"/>
-                <w:color w:val="0070C0"/>
-                <w:sz w:val="20"/>
-                <w:szCs w:val="20"/>
-                <w:lang w:val="fr-BE" w:eastAsia="zh-CN"/>
-              </w:rPr>
-              <w:t>dedicada</w:t>
-            </w:r>
-            <w:proofErr w:type="spellEnd"/>
-            <w:r>
-              <w:rPr>
-                <w:rFonts w:eastAsia="SimSun" w:cstheme="minorHAnsi"/>
-                <w:color w:val="0070C0"/>
-                <w:sz w:val="20"/>
-                <w:szCs w:val="20"/>
-                <w:lang w:val="fr-BE" w:eastAsia="zh-CN"/>
-              </w:rPr>
-              <w:t xml:space="preserve"> a la </w:t>
-            </w:r>
-            <w:proofErr w:type="spellStart"/>
-            <w:r>
-              <w:rPr>
-                <w:rFonts w:eastAsia="SimSun" w:cstheme="minorHAnsi"/>
-                <w:color w:val="0070C0"/>
-                <w:sz w:val="20"/>
-                <w:szCs w:val="20"/>
-                <w:lang w:val="fr-BE" w:eastAsia="zh-CN"/>
-              </w:rPr>
-              <w:t>distribución</w:t>
-            </w:r>
-            <w:proofErr w:type="spellEnd"/>
-            <w:r>
-              <w:rPr>
-                <w:rFonts w:eastAsia="SimSun" w:cstheme="minorHAnsi"/>
-                <w:color w:val="0070C0"/>
-                <w:sz w:val="20"/>
-                <w:szCs w:val="20"/>
-                <w:lang w:val="fr-BE" w:eastAsia="zh-CN"/>
-              </w:rPr>
-              <w:t xml:space="preserve"> de </w:t>
-            </w:r>
-            <w:proofErr w:type="spellStart"/>
-            <w:r>
-              <w:rPr>
-                <w:rFonts w:eastAsia="SimSun" w:cstheme="minorHAnsi"/>
-                <w:color w:val="0070C0"/>
-                <w:sz w:val="20"/>
-                <w:szCs w:val="20"/>
-                <w:lang w:val="fr-BE" w:eastAsia="zh-CN"/>
-              </w:rPr>
-              <w:t>bienes</w:t>
-            </w:r>
-            <w:proofErr w:type="spellEnd"/>
-            <w:r>
-              <w:rPr>
-                <w:rFonts w:eastAsia="SimSun" w:cstheme="minorHAnsi"/>
-                <w:color w:val="0070C0"/>
-                <w:sz w:val="20"/>
-                <w:szCs w:val="20"/>
-                <w:lang w:val="fr-BE" w:eastAsia="zh-CN"/>
-              </w:rPr>
-              <w:t xml:space="preserve">, </w:t>
-            </w:r>
-            <w:proofErr w:type="spellStart"/>
-            <w:r>
-              <w:rPr>
-                <w:rFonts w:eastAsia="SimSun" w:cstheme="minorHAnsi"/>
-                <w:color w:val="0070C0"/>
-                <w:sz w:val="20"/>
-                <w:szCs w:val="20"/>
-                <w:lang w:val="fr-BE" w:eastAsia="zh-CN"/>
-              </w:rPr>
-              <w:t>busca</w:t>
-            </w:r>
-            <w:proofErr w:type="spellEnd"/>
-            <w:r>
-              <w:rPr>
-                <w:rFonts w:eastAsia="SimSun" w:cstheme="minorHAnsi"/>
-                <w:color w:val="0070C0"/>
-                <w:sz w:val="20"/>
-                <w:szCs w:val="20"/>
-                <w:lang w:val="fr-BE" w:eastAsia="zh-CN"/>
-              </w:rPr>
-              <w:t xml:space="preserve"> dar el salto al </w:t>
-            </w:r>
-            <w:proofErr w:type="spellStart"/>
-            <w:r>
-              <w:rPr>
-                <w:rFonts w:eastAsia="SimSun" w:cstheme="minorHAnsi"/>
-                <w:color w:val="0070C0"/>
-                <w:sz w:val="20"/>
-                <w:szCs w:val="20"/>
-                <w:lang w:val="fr-BE" w:eastAsia="zh-CN"/>
-              </w:rPr>
-              <w:t>mundo</w:t>
-            </w:r>
-            <w:proofErr w:type="spellEnd"/>
-            <w:r>
-              <w:rPr>
-                <w:rFonts w:eastAsia="SimSun" w:cstheme="minorHAnsi"/>
-                <w:color w:val="0070C0"/>
-                <w:sz w:val="20"/>
-                <w:szCs w:val="20"/>
-                <w:lang w:val="fr-BE" w:eastAsia="zh-CN"/>
-              </w:rPr>
-              <w:t xml:space="preserve"> digital </w:t>
-            </w:r>
-            <w:proofErr w:type="spellStart"/>
-            <w:r>
-              <w:rPr>
-                <w:rFonts w:eastAsia="SimSun" w:cstheme="minorHAnsi"/>
-                <w:color w:val="0070C0"/>
-                <w:sz w:val="20"/>
-                <w:szCs w:val="20"/>
-                <w:lang w:val="fr-BE" w:eastAsia="zh-CN"/>
-              </w:rPr>
-              <w:t>mediante</w:t>
-            </w:r>
-            <w:proofErr w:type="spellEnd"/>
-            <w:r>
-              <w:rPr>
-                <w:rFonts w:eastAsia="SimSun" w:cstheme="minorHAnsi"/>
-                <w:color w:val="0070C0"/>
-                <w:sz w:val="20"/>
-                <w:szCs w:val="20"/>
-                <w:lang w:val="fr-BE" w:eastAsia="zh-CN"/>
-              </w:rPr>
-              <w:t xml:space="preserve"> </w:t>
-            </w:r>
-            <w:proofErr w:type="spellStart"/>
-            <w:r>
-              <w:rPr>
-                <w:rFonts w:eastAsia="SimSun" w:cstheme="minorHAnsi"/>
-                <w:color w:val="0070C0"/>
-                <w:sz w:val="20"/>
-                <w:szCs w:val="20"/>
-                <w:lang w:val="fr-BE" w:eastAsia="zh-CN"/>
-              </w:rPr>
-              <w:t>una</w:t>
-            </w:r>
-            <w:proofErr w:type="spellEnd"/>
-            <w:r>
-              <w:rPr>
-                <w:rFonts w:eastAsia="SimSun" w:cstheme="minorHAnsi"/>
-                <w:color w:val="0070C0"/>
-                <w:sz w:val="20"/>
-                <w:szCs w:val="20"/>
-                <w:lang w:val="fr-BE" w:eastAsia="zh-CN"/>
-              </w:rPr>
-              <w:t xml:space="preserve"> </w:t>
-            </w:r>
-            <w:proofErr w:type="spellStart"/>
-            <w:r>
-              <w:rPr>
-                <w:rFonts w:eastAsia="SimSun" w:cstheme="minorHAnsi"/>
-                <w:color w:val="0070C0"/>
-                <w:sz w:val="20"/>
-                <w:szCs w:val="20"/>
-                <w:lang w:val="fr-BE" w:eastAsia="zh-CN"/>
-              </w:rPr>
-              <w:t>solución</w:t>
-            </w:r>
-            <w:proofErr w:type="spellEnd"/>
-            <w:r>
-              <w:rPr>
-                <w:rFonts w:eastAsia="SimSun" w:cstheme="minorHAnsi"/>
-                <w:color w:val="0070C0"/>
-                <w:sz w:val="20"/>
-                <w:szCs w:val="20"/>
-                <w:lang w:val="fr-BE" w:eastAsia="zh-CN"/>
-              </w:rPr>
-              <w:t xml:space="preserve"> de </w:t>
-            </w:r>
-            <w:proofErr w:type="spellStart"/>
-            <w:r>
-              <w:rPr>
-                <w:rFonts w:eastAsia="SimSun" w:cstheme="minorHAnsi"/>
-                <w:color w:val="0070C0"/>
-                <w:sz w:val="20"/>
-                <w:szCs w:val="20"/>
-                <w:lang w:val="fr-BE" w:eastAsia="zh-CN"/>
-              </w:rPr>
-              <w:t>comercio</w:t>
-            </w:r>
-            <w:proofErr w:type="spellEnd"/>
-            <w:r>
-              <w:rPr>
-                <w:rFonts w:eastAsia="SimSun" w:cstheme="minorHAnsi"/>
-                <w:color w:val="0070C0"/>
-                <w:sz w:val="20"/>
-                <w:szCs w:val="20"/>
-                <w:lang w:val="fr-BE" w:eastAsia="zh-CN"/>
-              </w:rPr>
-              <w:t xml:space="preserve"> </w:t>
-            </w:r>
-            <w:proofErr w:type="spellStart"/>
-            <w:r>
-              <w:rPr>
-                <w:rFonts w:eastAsia="SimSun" w:cstheme="minorHAnsi"/>
-                <w:color w:val="0070C0"/>
-                <w:sz w:val="20"/>
-                <w:szCs w:val="20"/>
-                <w:lang w:val="fr-BE" w:eastAsia="zh-CN"/>
-              </w:rPr>
-              <w:t>electrónico</w:t>
-            </w:r>
-            <w:proofErr w:type="spellEnd"/>
-            <w:r>
-              <w:rPr>
-                <w:rFonts w:eastAsia="SimSun" w:cstheme="minorHAnsi"/>
-                <w:color w:val="0070C0"/>
-                <w:sz w:val="20"/>
-                <w:szCs w:val="20"/>
-                <w:lang w:val="fr-BE" w:eastAsia="zh-CN"/>
-              </w:rPr>
-              <w:t xml:space="preserve"> B2C que </w:t>
-            </w:r>
-            <w:proofErr w:type="spellStart"/>
-            <w:r>
-              <w:rPr>
-                <w:rFonts w:eastAsia="SimSun" w:cstheme="minorHAnsi"/>
-                <w:color w:val="0070C0"/>
-                <w:sz w:val="20"/>
-                <w:szCs w:val="20"/>
-                <w:lang w:val="fr-BE" w:eastAsia="zh-CN"/>
-              </w:rPr>
-              <w:t>permita</w:t>
-            </w:r>
-            <w:proofErr w:type="spellEnd"/>
-            <w:r>
-              <w:rPr>
-                <w:rFonts w:eastAsia="SimSun" w:cstheme="minorHAnsi"/>
-                <w:color w:val="0070C0"/>
-                <w:sz w:val="20"/>
-                <w:szCs w:val="20"/>
-                <w:lang w:val="fr-BE" w:eastAsia="zh-CN"/>
-              </w:rPr>
-              <w:t xml:space="preserve"> </w:t>
-            </w:r>
-            <w:proofErr w:type="spellStart"/>
-            <w:r>
-              <w:rPr>
-                <w:rFonts w:eastAsia="SimSun" w:cstheme="minorHAnsi"/>
-                <w:color w:val="0070C0"/>
-                <w:sz w:val="20"/>
-                <w:szCs w:val="20"/>
-                <w:lang w:val="fr-BE" w:eastAsia="zh-CN"/>
-              </w:rPr>
-              <w:t>llegar</w:t>
-            </w:r>
-            <w:proofErr w:type="spellEnd"/>
-            <w:r>
-              <w:rPr>
-                <w:rFonts w:eastAsia="SimSun" w:cstheme="minorHAnsi"/>
-                <w:color w:val="0070C0"/>
-                <w:sz w:val="20"/>
-                <w:szCs w:val="20"/>
-                <w:lang w:val="fr-BE" w:eastAsia="zh-CN"/>
-              </w:rPr>
-              <w:t xml:space="preserve"> de </w:t>
-            </w:r>
-            <w:proofErr w:type="spellStart"/>
-            <w:r>
-              <w:rPr>
-                <w:rFonts w:eastAsia="SimSun" w:cstheme="minorHAnsi"/>
-                <w:color w:val="0070C0"/>
-                <w:sz w:val="20"/>
-                <w:szCs w:val="20"/>
-                <w:lang w:val="fr-BE" w:eastAsia="zh-CN"/>
-              </w:rPr>
-              <w:t>manera</w:t>
-            </w:r>
-            <w:proofErr w:type="spellEnd"/>
-            <w:r>
-              <w:rPr>
-                <w:rFonts w:eastAsia="SimSun" w:cstheme="minorHAnsi"/>
-                <w:color w:val="0070C0"/>
-                <w:sz w:val="20"/>
-                <w:szCs w:val="20"/>
-                <w:lang w:val="fr-BE" w:eastAsia="zh-CN"/>
-              </w:rPr>
-              <w:t xml:space="preserve"> </w:t>
-            </w:r>
-            <w:proofErr w:type="spellStart"/>
-            <w:r>
-              <w:rPr>
-                <w:rFonts w:eastAsia="SimSun" w:cstheme="minorHAnsi"/>
-                <w:color w:val="0070C0"/>
-                <w:sz w:val="20"/>
-                <w:szCs w:val="20"/>
-                <w:lang w:val="fr-BE" w:eastAsia="zh-CN"/>
-              </w:rPr>
-              <w:t>más</w:t>
-            </w:r>
-            <w:proofErr w:type="spellEnd"/>
-            <w:r>
-              <w:rPr>
-                <w:rFonts w:eastAsia="SimSun" w:cstheme="minorHAnsi"/>
-                <w:color w:val="0070C0"/>
-                <w:sz w:val="20"/>
-                <w:szCs w:val="20"/>
-                <w:lang w:val="fr-BE" w:eastAsia="zh-CN"/>
-              </w:rPr>
-              <w:t xml:space="preserve"> </w:t>
-            </w:r>
-            <w:proofErr w:type="spellStart"/>
-            <w:r>
-              <w:rPr>
-                <w:rFonts w:eastAsia="SimSun" w:cstheme="minorHAnsi"/>
-                <w:color w:val="0070C0"/>
-                <w:sz w:val="20"/>
-                <w:szCs w:val="20"/>
-                <w:lang w:val="fr-BE" w:eastAsia="zh-CN"/>
-              </w:rPr>
-              <w:t>directa</w:t>
-            </w:r>
-            <w:proofErr w:type="spellEnd"/>
-            <w:r>
-              <w:rPr>
-                <w:rFonts w:eastAsia="SimSun" w:cstheme="minorHAnsi"/>
-                <w:color w:val="0070C0"/>
-                <w:sz w:val="20"/>
-                <w:szCs w:val="20"/>
-                <w:lang w:val="fr-BE" w:eastAsia="zh-CN"/>
-              </w:rPr>
-              <w:t xml:space="preserve"> a sus </w:t>
-            </w:r>
-            <w:proofErr w:type="spellStart"/>
-            <w:r>
-              <w:rPr>
-                <w:rFonts w:eastAsia="SimSun" w:cstheme="minorHAnsi"/>
-                <w:color w:val="0070C0"/>
-                <w:sz w:val="20"/>
-                <w:szCs w:val="20"/>
-                <w:lang w:val="fr-BE" w:eastAsia="zh-CN"/>
-              </w:rPr>
-              <w:t>consumidores</w:t>
-            </w:r>
-            <w:proofErr w:type="spellEnd"/>
-            <w:r>
-              <w:rPr>
-                <w:rFonts w:eastAsia="SimSun" w:cstheme="minorHAnsi"/>
-                <w:color w:val="0070C0"/>
-                <w:sz w:val="20"/>
-                <w:szCs w:val="20"/>
-                <w:lang w:val="fr-BE" w:eastAsia="zh-CN"/>
-              </w:rPr>
-              <w:t xml:space="preserve"> finales.</w:t>
-            </w:r>
-          </w:p>
-          <w:p>
-            <w:pPr>
-              <w:spacing w:before="120" w:afterAutospacing="0"/>
-              <w:rPr>
-                <w:rFonts w:eastAsia="SimSun" w:cstheme="minorHAnsi"/>
-                <w:color w:val="0070C0"/>
-                <w:sz w:val="20"/>
-                <w:szCs w:val="20"/>
-                <w:lang w:val="fr-BE" w:eastAsia="zh-CN"/>
-              </w:rPr>
-            </w:pPr>
-            <w:r>
-              <w:rPr>
-                <w:rFonts w:eastAsia="SimSun" w:cstheme="minorHAnsi"/>
-                <w:color w:val="0070C0"/>
-                <w:sz w:val="20"/>
-                <w:szCs w:val="20"/>
-                <w:lang w:val="fr-BE" w:eastAsia="zh-CN"/>
-              </w:rPr>
-              <w:t xml:space="preserve">El </w:t>
-            </w:r>
-            <w:proofErr w:type="spellStart"/>
-            <w:r>
-              <w:rPr>
-                <w:rFonts w:eastAsia="SimSun" w:cstheme="minorHAnsi"/>
-                <w:color w:val="0070C0"/>
-                <w:sz w:val="20"/>
-                <w:szCs w:val="20"/>
-                <w:lang w:val="fr-BE" w:eastAsia="zh-CN"/>
-              </w:rPr>
-              <w:t>proyecto</w:t>
-            </w:r>
-            <w:proofErr w:type="spellEnd"/>
-            <w:r>
-              <w:rPr>
-                <w:rFonts w:eastAsia="SimSun" w:cstheme="minorHAnsi"/>
-                <w:color w:val="0070C0"/>
-                <w:sz w:val="20"/>
-                <w:szCs w:val="20"/>
-                <w:lang w:val="fr-BE" w:eastAsia="zh-CN"/>
-              </w:rPr>
-              <w:t xml:space="preserve"> </w:t>
-            </w:r>
-            <w:proofErr w:type="spellStart"/>
-            <w:r>
-              <w:rPr>
-                <w:rFonts w:eastAsia="SimSun" w:cstheme="minorHAnsi"/>
-                <w:color w:val="0070C0"/>
-                <w:sz w:val="20"/>
-                <w:szCs w:val="20"/>
-                <w:lang w:val="fr-BE" w:eastAsia="zh-CN"/>
-              </w:rPr>
-              <w:t>responde</w:t>
-            </w:r>
-            <w:proofErr w:type="spellEnd"/>
-            <w:r>
-              <w:rPr>
-                <w:rFonts w:eastAsia="SimSun" w:cstheme="minorHAnsi"/>
-                <w:color w:val="0070C0"/>
-                <w:sz w:val="20"/>
-                <w:szCs w:val="20"/>
-                <w:lang w:val="fr-BE" w:eastAsia="zh-CN"/>
-              </w:rPr>
-              <w:t xml:space="preserve"> a la </w:t>
-            </w:r>
-            <w:proofErr w:type="spellStart"/>
-            <w:r>
-              <w:rPr>
-                <w:rFonts w:eastAsia="SimSun" w:cstheme="minorHAnsi"/>
-                <w:color w:val="0070C0"/>
-                <w:sz w:val="20"/>
-                <w:szCs w:val="20"/>
-                <w:lang w:val="fr-BE" w:eastAsia="zh-CN"/>
-              </w:rPr>
-              <w:t>necesidad</w:t>
-            </w:r>
-            <w:proofErr w:type="spellEnd"/>
-            <w:r>
-              <w:rPr>
-                <w:rFonts w:eastAsia="SimSun" w:cstheme="minorHAnsi"/>
-                <w:color w:val="0070C0"/>
-                <w:sz w:val="20"/>
-                <w:szCs w:val="20"/>
-                <w:lang w:val="fr-BE" w:eastAsia="zh-CN"/>
-              </w:rPr>
-              <w:t xml:space="preserve"> de </w:t>
-            </w:r>
-            <w:proofErr w:type="spellStart"/>
-            <w:r>
-              <w:rPr>
-                <w:rFonts w:eastAsia="SimSun" w:cstheme="minorHAnsi"/>
-                <w:color w:val="0070C0"/>
-                <w:sz w:val="20"/>
-                <w:szCs w:val="20"/>
-                <w:lang w:val="fr-BE" w:eastAsia="zh-CN"/>
-              </w:rPr>
-              <w:t>ampliar</w:t>
-            </w:r>
-            <w:proofErr w:type="spellEnd"/>
-            <w:r>
-              <w:rPr>
-                <w:rFonts w:eastAsia="SimSun" w:cstheme="minorHAnsi"/>
-                <w:color w:val="0070C0"/>
-                <w:sz w:val="20"/>
-                <w:szCs w:val="20"/>
-                <w:lang w:val="fr-BE" w:eastAsia="zh-CN"/>
-              </w:rPr>
-              <w:t xml:space="preserve"> </w:t>
-            </w:r>
-            <w:proofErr w:type="spellStart"/>
-            <w:r>
-              <w:rPr>
-                <w:rFonts w:eastAsia="SimSun" w:cstheme="minorHAnsi"/>
-                <w:color w:val="0070C0"/>
-                <w:sz w:val="20"/>
-                <w:szCs w:val="20"/>
-                <w:lang w:val="fr-BE" w:eastAsia="zh-CN"/>
-              </w:rPr>
-              <w:t>canales</w:t>
-            </w:r>
-            <w:proofErr w:type="spellEnd"/>
-            <w:r>
-              <w:rPr>
-                <w:rFonts w:eastAsia="SimSun" w:cstheme="minorHAnsi"/>
-                <w:color w:val="0070C0"/>
-                <w:sz w:val="20"/>
-                <w:szCs w:val="20"/>
-                <w:lang w:val="fr-BE" w:eastAsia="zh-CN"/>
-              </w:rPr>
-              <w:t xml:space="preserve"> de venta, </w:t>
-            </w:r>
-            <w:proofErr w:type="spellStart"/>
-            <w:r>
-              <w:rPr>
-                <w:rFonts w:eastAsia="SimSun" w:cstheme="minorHAnsi"/>
-                <w:color w:val="0070C0"/>
-                <w:sz w:val="20"/>
-                <w:szCs w:val="20"/>
-                <w:lang w:val="fr-BE" w:eastAsia="zh-CN"/>
-              </w:rPr>
-              <w:t>mejorar</w:t>
-            </w:r>
-            <w:proofErr w:type="spellEnd"/>
-            <w:r>
-              <w:rPr>
-                <w:rFonts w:eastAsia="SimSun" w:cstheme="minorHAnsi"/>
-                <w:color w:val="0070C0"/>
-                <w:sz w:val="20"/>
-                <w:szCs w:val="20"/>
-                <w:lang w:val="fr-BE" w:eastAsia="zh-CN"/>
-              </w:rPr>
-              <w:t xml:space="preserve"> la </w:t>
-            </w:r>
-            <w:proofErr w:type="spellStart"/>
-            <w:r>
-              <w:rPr>
-                <w:rFonts w:eastAsia="SimSun" w:cstheme="minorHAnsi"/>
-                <w:color w:val="0070C0"/>
-                <w:sz w:val="20"/>
-                <w:szCs w:val="20"/>
-                <w:lang w:val="fr-BE" w:eastAsia="zh-CN"/>
-              </w:rPr>
-              <w:t>experiencia</w:t>
-            </w:r>
-            <w:proofErr w:type="spellEnd"/>
-            <w:r>
-              <w:rPr>
-                <w:rFonts w:eastAsia="SimSun" w:cstheme="minorHAnsi"/>
-                <w:color w:val="0070C0"/>
-                <w:sz w:val="20"/>
-                <w:szCs w:val="20"/>
-                <w:lang w:val="fr-BE" w:eastAsia="zh-CN"/>
-              </w:rPr>
-              <w:t xml:space="preserve"> de </w:t>
-            </w:r>
-            <w:proofErr w:type="spellStart"/>
-            <w:r>
-              <w:rPr>
-                <w:rFonts w:eastAsia="SimSun" w:cstheme="minorHAnsi"/>
-                <w:color w:val="0070C0"/>
-                <w:sz w:val="20"/>
-                <w:szCs w:val="20"/>
-                <w:lang w:val="fr-BE" w:eastAsia="zh-CN"/>
-              </w:rPr>
-              <w:t>compra</w:t>
-            </w:r>
-            <w:proofErr w:type="spellEnd"/>
-            <w:r>
-              <w:rPr>
-                <w:rFonts w:eastAsia="SimSun" w:cstheme="minorHAnsi"/>
-                <w:color w:val="0070C0"/>
-                <w:sz w:val="20"/>
-                <w:szCs w:val="20"/>
-                <w:lang w:val="fr-BE" w:eastAsia="zh-CN"/>
-              </w:rPr>
-              <w:t xml:space="preserve"> de los clientes y </w:t>
-            </w:r>
-            <w:proofErr w:type="spellStart"/>
-            <w:r>
-              <w:rPr>
-                <w:rFonts w:eastAsia="SimSun" w:cstheme="minorHAnsi"/>
-                <w:color w:val="0070C0"/>
-                <w:sz w:val="20"/>
-                <w:szCs w:val="20"/>
-                <w:lang w:val="fr-BE" w:eastAsia="zh-CN"/>
-              </w:rPr>
-              <w:t>aumentar</w:t>
-            </w:r>
-            <w:proofErr w:type="spellEnd"/>
-            <w:r>
-              <w:rPr>
-                <w:rFonts w:eastAsia="SimSun" w:cstheme="minorHAnsi"/>
-                <w:color w:val="0070C0"/>
-                <w:sz w:val="20"/>
-                <w:szCs w:val="20"/>
-                <w:lang w:val="fr-BE" w:eastAsia="zh-CN"/>
-              </w:rPr>
-              <w:t xml:space="preserve"> la </w:t>
-            </w:r>
-            <w:proofErr w:type="spellStart"/>
-            <w:r>
-              <w:rPr>
-                <w:rFonts w:eastAsia="SimSun" w:cstheme="minorHAnsi"/>
-                <w:color w:val="0070C0"/>
-                <w:sz w:val="20"/>
-                <w:szCs w:val="20"/>
-                <w:lang w:val="fr-BE" w:eastAsia="zh-CN"/>
-              </w:rPr>
-              <w:t>competitividad</w:t>
-            </w:r>
-            <w:proofErr w:type="spellEnd"/>
-            <w:r>
-              <w:rPr>
-                <w:rFonts w:eastAsia="SimSun" w:cstheme="minorHAnsi"/>
-                <w:color w:val="0070C0"/>
-                <w:sz w:val="20"/>
-                <w:szCs w:val="20"/>
-                <w:lang w:val="fr-BE" w:eastAsia="zh-CN"/>
-              </w:rPr>
-              <w:t xml:space="preserve"> en el </w:t>
-            </w:r>
-            <w:proofErr w:type="spellStart"/>
-            <w:r>
-              <w:rPr>
-                <w:rFonts w:eastAsia="SimSun" w:cstheme="minorHAnsi"/>
-                <w:color w:val="0070C0"/>
-                <w:sz w:val="20"/>
-                <w:szCs w:val="20"/>
-                <w:lang w:val="fr-BE" w:eastAsia="zh-CN"/>
-              </w:rPr>
-              <w:t>mercado</w:t>
-            </w:r>
-            <w:proofErr w:type="spellEnd"/>
-            <w:r>
-              <w:rPr>
-                <w:rFonts w:eastAsia="SimSun" w:cstheme="minorHAnsi"/>
-                <w:color w:val="0070C0"/>
-                <w:sz w:val="20"/>
-                <w:szCs w:val="20"/>
-                <w:lang w:val="fr-BE" w:eastAsia="zh-CN"/>
-              </w:rPr>
-              <w:t xml:space="preserve"> </w:t>
-            </w:r>
-            <w:proofErr w:type="spellStart"/>
-            <w:r>
-              <w:rPr>
-                <w:rFonts w:eastAsia="SimSun" w:cstheme="minorHAnsi"/>
-                <w:color w:val="0070C0"/>
-                <w:sz w:val="20"/>
-                <w:szCs w:val="20"/>
-                <w:lang w:val="fr-BE" w:eastAsia="zh-CN"/>
-              </w:rPr>
-              <w:t>actual</w:t>
-            </w:r>
-            <w:proofErr w:type="spellEnd"/>
-            <w:r>
-              <w:rPr>
-                <w:rFonts w:eastAsia="SimSun" w:cstheme="minorHAnsi"/>
-                <w:color w:val="0070C0"/>
-                <w:sz w:val="20"/>
-                <w:szCs w:val="20"/>
-                <w:lang w:val="fr-BE" w:eastAsia="zh-CN"/>
-              </w:rPr>
-              <w:t>.</w:t>
+              <w:t>El proyecto responde a la necesidad de ampliar canales de venta, mejorar la experiencia de compra de los clientes y aumentar la competitividad en el mercado actual.</w:t>
             </w:r>
           </w:p>
           <w:p>
@@ -1743,14 +1126,9 @@
                 <w:sz w:val="20"/>
                 <w:lang w:val="es-ES"/>
               </w:rPr>
-              <w:t>La solución incluirá una interfaz web amigable y responsive, que permita el acceso desde dispositivos móviles y de escritorio, garantizando una experiencia de usuario fluida y moderna. Asimismo, la empresa consultora proporcionará capacitación básica al cliente para la correcta administración y operación de la plataforma.</w:t>
-            </w:r>
-          </w:p>
-          <w:p>
-            <w:pPr>
-              <w:pStyle w:val="infoblue"/>
-              <w:ind w:left="0"/>
-              <w:jc w:val="both"/>
+              <w:t xml:space="preserve">La solución incluirá una interfaz web amigable y responsive, que permita el acceso desde dispositivos móviles y de escritorio, garantizando una experiencia de usuario fluida </w:t>
+            </w:r>
+            <w:r>
               <w:rPr>
                 <w:rFonts w:asciiTheme="minorHAnsi" w:hAnsiTheme="minorHAnsi" w:cstheme="minorHAnsi"/>
                 <w:i w:val="0"/>
@@ -1759,7 +1137,8 @@
                 <w:sz w:val="20"/>
                 <w:lang w:val="es-ES"/>
               </w:rPr>
-            </w:pPr>
+              <w:t>e intuitiva</w:t>
+            </w:r>
             <w:r>
               <w:rPr>
                 <w:rFonts w:asciiTheme="minorHAnsi" w:hAnsiTheme="minorHAnsi" w:cstheme="minorHAnsi"/>
@@ -1769,7 +1148,7 @@
                 <w:sz w:val="20"/>
                 <w:lang w:val="es-ES"/>
               </w:rPr>
-              <w:t>El proyecto contempla la subcontratación de los servicios de desarrollo de software a una empresa especializada, la cual trabajará en coordinación con la empresa consultora y el grupo de prácticas.</w:t>
+              <w:t>. Asimismo, la empresa consultora proporcionará capacitación básica al cliente para la correcta administración y operación de la plataforma.</w:t>
             </w:r>
           </w:p>
         </w:tc>
@@ -1919,6 +1298,64 @@
                 <w:lang w:val="es-ES"/>
               </w:rPr>
               <w:t>Integración con sistemas de contabilidad o ERP</w:t>
+            </w:r>
+          </w:p>
+          <w:p>
+            <w:pPr>
+              <w:pStyle w:val="infoblue"/>
+              <w:numPr>
+                <w:ilvl w:val="0"/>
+                <w:numId w:val="9"/>
+              </w:numPr>
+              <w:jc w:val="both"/>
+              <w:rPr>
+                <w:rFonts w:asciiTheme="minorHAnsi" w:hAnsiTheme="minorHAnsi" w:cstheme="minorHAnsi"/>
+                <w:i w:val="0"/>
+                <w:iCs w:val="0"/>
+                <w:color w:val="0070C0"/>
+                <w:sz w:val="20"/>
+                <w:lang w:val="es-ES"/>
+              </w:rPr>
+            </w:pPr>
+            <w:r>
+              <w:rPr>
+                <w:rFonts w:asciiTheme="minorHAnsi" w:hAnsiTheme="minorHAnsi" w:cstheme="minorHAnsi"/>
+                <w:i w:val="0"/>
+                <w:iCs w:val="0"/>
+                <w:color w:val="0070C0"/>
+                <w:sz w:val="20"/>
+                <w:lang w:val="es-ES"/>
+              </w:rPr>
+              <w:t>Estudio de la satisfacción del usuario</w:t>
+            </w:r>
+          </w:p>
+          <w:p>
+            <w:pPr>
+              <w:pStyle w:val="infoblue"/>
+              <w:numPr>
+                <w:ilvl w:val="0"/>
+                <w:numId w:val="9"/>
+              </w:numPr>
+              <w:jc w:val="both"/>
+              <w:rPr>
+                <w:rFonts w:asciiTheme="minorHAnsi" w:hAnsiTheme="minorHAnsi" w:cstheme="minorHAnsi"/>
+                <w:i w:val="0"/>
+                <w:iCs w:val="0"/>
+                <w:color w:val="0070C0"/>
+                <w:sz w:val="20"/>
+                <w:lang w:val="es-ES"/>
+              </w:rPr>
+            </w:pPr>
+            <w:r>
+              <w:rPr>
+                <w:rFonts w:asciiTheme="minorHAnsi" w:hAnsiTheme="minorHAnsi" w:cstheme="minorHAnsi"/>
+                <w:i w:val="0"/>
+                <w:iCs w:val="0"/>
+                <w:color w:val="0070C0"/>
+                <w:sz w:val="20"/>
+                <w:lang w:val="es-ES"/>
+              </w:rPr>
+              <w:t>Formación de los usuarios</w:t>
             </w:r>
           </w:p>
         </w:tc>
@@ -2296,85 +1733,6 @@
           </w:p>
         </w:tc>
       </w:tr>
-      <w:tr>
-        <w:tc>
-          <w:tcPr>
-            <w:tcW w:w="675" w:type="dxa"/>
-            <w:vAlign w:val="center"/>
-          </w:tcPr>
-          <w:p>
-            <w:pPr>
-              <w:spacing w:afterAutospacing="0"/>
-              <w:jc w:val="center"/>
-              <w:rPr>
-                <w:rFonts w:eastAsia="SimSun" w:cstheme="minorHAnsi"/>
-                <w:color w:val="0070C0"/>
-                <w:sz w:val="20"/>
-                <w:szCs w:val="20"/>
-                <w:lang w:val="es-ES" w:eastAsia="zh-CN"/>
-              </w:rPr>
-            </w:pPr>
-            <w:r>
-              <w:rPr>
-                <w:rFonts w:eastAsia="SimSun" w:cstheme="minorHAnsi"/>
-                <w:color w:val="0070C0"/>
-                <w:sz w:val="20"/>
-                <w:szCs w:val="20"/>
-                <w:lang w:val="es-ES" w:eastAsia="zh-CN"/>
-              </w:rPr>
-              <w:t>E3</w:t>
-            </w:r>
-          </w:p>
-        </w:tc>
-        <w:tc>
-          <w:tcPr>
-            <w:tcW w:w="2127" w:type="dxa"/>
-            <w:vAlign w:val="center"/>
-          </w:tcPr>
-          <w:p>
-            <w:pPr>
-              <w:spacing w:afterAutospacing="0"/>
-              <w:rPr>
-                <w:rFonts w:eastAsia="SimSun" w:cstheme="minorHAnsi"/>
-                <w:color w:val="0070C0"/>
-                <w:sz w:val="20"/>
-                <w:szCs w:val="20"/>
-                <w:lang w:val="es-ES" w:eastAsia="zh-CN"/>
-              </w:rPr>
-            </w:pPr>
-            <w:r>
-              <w:rPr>
-                <w:rFonts w:eastAsia="SimSun" w:cstheme="minorHAnsi"/>
-                <w:color w:val="0070C0"/>
-                <w:sz w:val="20"/>
-                <w:szCs w:val="20"/>
-                <w:lang w:val="es-ES" w:eastAsia="zh-CN"/>
-              </w:rPr>
-              <w:t>Formación</w:t>
-            </w:r>
-          </w:p>
-        </w:tc>
-        <w:tc>
-          <w:tcPr>
-            <w:tcW w:w="8221" w:type="dxa"/>
-          </w:tcPr>
-          <w:p>
-            <w:pPr>
-              <w:spacing w:afterAutospacing="0"/>
-            </w:pPr>
-            <w:r>
-              <w:rPr>
-                <w:rFonts w:eastAsia="SimSun" w:cstheme="minorHAnsi"/>
-                <w:color w:val="0070C0"/>
-                <w:sz w:val="20"/>
-                <w:szCs w:val="20"/>
-                <w:lang w:val="es-ES" w:eastAsia="zh-CN"/>
-              </w:rPr>
-              <w:t>Formación sobre la administración y uso de la aplicación dirigida al personal del cliente.</w:t>
-            </w:r>
-          </w:p>
-        </w:tc>
-      </w:tr>
     </w:tbl>
     <w:p>
       <w:pPr>
@@ -2999,7 +2357,6 @@
             <w:pPr>
               <w:spacing w:afterAutospacing="0"/>
             </w:pPr>
-            <w:proofErr w:type="gramStart"/>
             <w:r>
               <w:rPr>
                 <w:rFonts w:eastAsia="SimSun" w:cstheme="minorHAnsi"/>
@@ -3008,10 +2365,21 @@
                 <w:szCs w:val="20"/>
                 <w:lang w:val="es-ES" w:eastAsia="zh-CN"/>
               </w:rPr>
-              <w:t>Las tecnologías y herramientas a utilizar</w:t>
-            </w:r>
-            <w:proofErr w:type="gramEnd"/>
-            <w:r>
+              <w:t>Las tecnologías y herramientas a utilizar serán: Django y Visual Studio Code.</w:t>
+            </w:r>
+          </w:p>
+        </w:tc>
+      </w:tr>
+      <w:tr>
+        <w:tc>
+          <w:tcPr>
+            <w:tcW w:w="675" w:type="dxa"/>
+            <w:vAlign w:val="center"/>
+          </w:tcPr>
+          <w:p>
+            <w:pPr>
+              <w:spacing w:afterAutospacing="0"/>
+              <w:jc w:val="center"/>
               <w:rPr>
                 <w:rFonts w:eastAsia="SimSun" w:cstheme="minorHAnsi"/>
                 <w:color w:val="0070C0"/>
@@ -3019,9 +2387,7 @@
                 <w:szCs w:val="20"/>
                 <w:lang w:val="es-ES" w:eastAsia="zh-CN"/>
               </w:rPr>
-              <w:t xml:space="preserve"> serán: Django y Visual Studio </w:t>
-            </w:r>
-            <w:proofErr w:type="spellStart"/>
+            </w:pPr>
             <w:r>
               <w:rPr>
                 <w:rFonts w:eastAsia="SimSun" w:cstheme="minorHAnsi"/>
@@ -3030,10 +2396,17 @@
                 <w:szCs w:val="20"/>
                 <w:lang w:val="es-ES" w:eastAsia="zh-CN"/>
               </w:rPr>
-              <w:t>Code</w:t>
-            </w:r>
-            <w:proofErr w:type="spellEnd"/>
-            <w:r>
+              <w:t>R6</w:t>
+            </w:r>
+          </w:p>
+        </w:tc>
+        <w:tc>
+          <w:tcPr>
+            <w:tcW w:w="10348" w:type="dxa"/>
+          </w:tcPr>
+          <w:p>
+            <w:pPr>
+              <w:spacing w:afterAutospacing="0"/>
               <w:rPr>
                 <w:rFonts w:eastAsia="SimSun" w:cstheme="minorHAnsi"/>
                 <w:color w:val="0070C0"/>
@@ -3041,21 +2414,8 @@
                 <w:szCs w:val="20"/>
                 <w:lang w:val="es-ES" w:eastAsia="zh-CN"/>
               </w:rPr>
-              <w:t>.</w:t>
-            </w:r>
-          </w:p>
-        </w:tc>
-      </w:tr>
-      <w:tr>
-        <w:tc>
-          <w:tcPr>
-            <w:tcW w:w="675" w:type="dxa"/>
-            <w:vAlign w:val="center"/>
-          </w:tcPr>
-          <w:p>
-            <w:pPr>
-              <w:spacing w:afterAutospacing="0"/>
-              <w:jc w:val="center"/>
+            </w:pPr>
+            <w:r>
               <w:rPr>
                 <w:rFonts w:eastAsia="SimSun" w:cstheme="minorHAnsi"/>
                 <w:color w:val="0070C0"/>
@@ -3063,65 +2423,7 @@
                 <w:szCs w:val="20"/>
                 <w:lang w:val="es-ES" w:eastAsia="zh-CN"/>
               </w:rPr>
-            </w:pPr>
-            <w:r>
-              <w:rPr>
-                <w:rFonts w:eastAsia="SimSun" w:cstheme="minorHAnsi"/>
-                <w:color w:val="0070C0"/>
-                <w:sz w:val="20"/>
-                <w:szCs w:val="20"/>
-                <w:lang w:val="es-ES" w:eastAsia="zh-CN"/>
-              </w:rPr>
-              <w:t>R6</w:t>
-            </w:r>
-          </w:p>
-        </w:tc>
-        <w:tc>
-          <w:tcPr>
-            <w:tcW w:w="10348" w:type="dxa"/>
-          </w:tcPr>
-          <w:p>
-            <w:pPr>
-              <w:spacing w:afterAutospacing="0"/>
-              <w:rPr>
-                <w:rFonts w:eastAsia="SimSun" w:cstheme="minorHAnsi"/>
-                <w:color w:val="0070C0"/>
-                <w:sz w:val="20"/>
-                <w:szCs w:val="20"/>
-                <w:lang w:val="es-ES" w:eastAsia="zh-CN"/>
-              </w:rPr>
-            </w:pPr>
-            <w:r>
-              <w:rPr>
-                <w:rFonts w:eastAsia="SimSun" w:cstheme="minorHAnsi"/>
-                <w:color w:val="0070C0"/>
-                <w:sz w:val="20"/>
-                <w:szCs w:val="20"/>
-                <w:lang w:val="es-ES" w:eastAsia="zh-CN"/>
-              </w:rPr>
-              <w:t xml:space="preserve">La aplicación </w:t>
-            </w:r>
-            <w:proofErr w:type="spellStart"/>
-            <w:r>
-              <w:rPr>
-                <w:rFonts w:eastAsia="SimSun" w:cstheme="minorHAnsi"/>
-                <w:color w:val="0070C0"/>
-                <w:sz w:val="20"/>
-                <w:szCs w:val="20"/>
-                <w:lang w:val="es-ES" w:eastAsia="zh-CN"/>
-              </w:rPr>
-              <w:t>admin</w:t>
-            </w:r>
-            <w:proofErr w:type="spellEnd"/>
-            <w:r>
-              <w:rPr>
-                <w:rFonts w:eastAsia="SimSun" w:cstheme="minorHAnsi"/>
-                <w:color w:val="0070C0"/>
-                <w:sz w:val="20"/>
-                <w:szCs w:val="20"/>
-                <w:lang w:val="es-ES" w:eastAsia="zh-CN"/>
-              </w:rPr>
-              <w:t xml:space="preserve"> integrada en Django se utilizará solo durante el desarrollo para pruebas, y deberá entregarse al cliente toda la funcionalidad necesaria para administrar la tienda y los requisitos del producto</w:t>
+              <w:t>La aplicación admin integrada en Django se utilizará solo durante el desarrollo para pruebas, y deberá entregarse al cliente toda la funcionalidad necesaria para administrar la tienda y los requisitos del producto</w:t>
             </w:r>
             <w:r>
               <w:rPr>
@@ -3250,7 +2552,7 @@
               <w:rPr>
                 <w:rStyle w:val="IntenseEmphasis"/>
               </w:rPr>
-              <w:t>Experiencia de usuario fluida y eficiente</w:t>
+              <w:t>Experiencia fluida y eficiente</w:t>
             </w:r>
           </w:p>
           <w:p>
@@ -3290,7 +2592,7 @@
               <w:rPr>
                 <w:rStyle w:val="IntenseEmphasis"/>
               </w:rPr>
-              <w:t>Satisfacción del cliente y formación exitosa del equipo</w:t>
+              <w:t>Cumplimiento del plazo y presupuesto establecidos</w:t>
             </w:r>
           </w:p>
           <w:p>
@@ -3303,27 +2605,8 @@
               <w:spacing w:afterAutospacing="0"/>
               <w:jc w:val="both"/>
               <w:rPr>
-                <w:rStyle w:val="IntenseEmphasis"/>
-              </w:rPr>
-            </w:pPr>
-            <w:r>
-              <w:rPr>
-                <w:rStyle w:val="IntenseEmphasis"/>
-              </w:rPr>
-              <w:t>Cumplimiento del plazo y presupuesto establecidos</w:t>
-            </w:r>
-          </w:p>
-          <w:p>
-            <w:pPr>
-              <w:pStyle w:val="ListParagraph"/>
-              <w:numPr>
-                <w:ilvl w:val="0"/>
-                <w:numId w:val="10"/>
-              </w:numPr>
-              <w:spacing w:afterAutospacing="0"/>
-              <w:jc w:val="both"/>
-              <w:rPr>
-                <w:rStyle w:val="IntenseEmphasis"/>
+                <w:i/>
+                <w:color w:val="4F81BD" w:themeColor="accent1"/>
               </w:rPr>
             </w:pPr>
             <w:r>
@@ -3332,32 +2615,6 @@
               </w:rPr>
               <w:t>Seguridad de los datos del cliente y del proceso de compra</w:t>
             </w:r>
-          </w:p>
-          <w:p>
-            <w:pPr>
-              <w:pStyle w:val="ListParagraph"/>
-              <w:numPr>
-                <w:ilvl w:val="0"/>
-                <w:numId w:val="10"/>
-              </w:numPr>
-              <w:spacing w:afterAutospacing="0"/>
-              <w:jc w:val="both"/>
-              <w:rPr>
-                <w:rStyle w:val="IntenseEmphasis"/>
-              </w:rPr>
-            </w:pPr>
-            <w:r>
-              <w:rPr>
-                <w:rStyle w:val="IntenseEmphasis"/>
-              </w:rPr>
-              <w:t>Interfaz adaptativa y accesible en todos los dispositivos</w:t>
-            </w:r>
-          </w:p>
-          <w:p>
-            <w:pPr>
-              <w:spacing w:afterAutospacing="0"/>
-              <w:jc w:val="both"/>
-            </w:pPr>
           </w:p>
           <w:p>
             <w:pPr>
@@ -3654,7 +2911,19 @@
               <w:rPr>
                 <w:rStyle w:val="IntenseEmphasis"/>
               </w:rPr>
-              <w:t>Desarrollo de la Tienda Virtual</w:t>
+              <w:t xml:space="preserve">Inicio </w:t>
+            </w:r>
+            <w:r>
+              <w:rPr>
+                <w:rStyle w:val="IntenseEmphasis"/>
+              </w:rPr>
+              <w:t>I</w:t>
+            </w:r>
+            <w:r>
+              <w:rPr>
+                <w:rStyle w:val="IntenseEmphasis"/>
+              </w:rPr>
+              <w:t>teración 1</w:t>
             </w:r>
           </w:p>
         </w:tc>
@@ -3675,7 +2944,25 @@
               <w:rPr>
                 <w:rStyle w:val="IntenseEmphasis"/>
               </w:rPr>
-              <w:t>15/10/2025</w:t>
+              <w:t>03</w:t>
+            </w:r>
+            <w:r>
+              <w:rPr>
+                <w:rStyle w:val="IntenseEmphasis"/>
+              </w:rPr>
+              <w:t>/1</w:t>
+            </w:r>
+            <w:r>
+              <w:rPr>
+                <w:rStyle w:val="IntenseEmphasis"/>
+              </w:rPr>
+              <w:t>1</w:t>
+            </w:r>
+            <w:r>
+              <w:rPr>
+                <w:rStyle w:val="IntenseEmphasis"/>
+              </w:rPr>
+              <w:t>/2025</w:t>
             </w:r>
           </w:p>
         </w:tc>
@@ -3694,9 +2981,11 @@
             </w:pPr>
             <w:r>
               <w:rPr>
-                <w:rStyle w:val="IntenseEmphasis"/>
-              </w:rPr>
-              <w:t>Aprobación del diseño y prototipo</w:t>
+                <w:i/>
+                <w:iCs/>
+                <w:color w:val="4F81BD" w:themeColor="accent1"/>
+              </w:rPr>
+              <w:t>Inicio Iteración 2</w:t>
             </w:r>
           </w:p>
         </w:tc>
@@ -3717,7 +3006,25 @@
               <w:rPr>
                 <w:rStyle w:val="IntenseEmphasis"/>
               </w:rPr>
-              <w:t>20/10/2025</w:t>
+              <w:t>10</w:t>
+            </w:r>
+            <w:r>
+              <w:rPr>
+                <w:rStyle w:val="IntenseEmphasis"/>
+              </w:rPr>
+              <w:t>/1</w:t>
+            </w:r>
+            <w:r>
+              <w:rPr>
+                <w:rStyle w:val="IntenseEmphasis"/>
+              </w:rPr>
+              <w:t>1</w:t>
+            </w:r>
+            <w:r>
+              <w:rPr>
+                <w:rStyle w:val="IntenseEmphasis"/>
+              </w:rPr>
+              <w:t>/2025</w:t>
             </w:r>
           </w:p>
         </w:tc>
@@ -3738,16 +3045,8 @@
               <w:rPr>
                 <w:rStyle w:val="IntenseEmphasis"/>
               </w:rPr>
-              <w:t>Inicio del desarrollo de la plataforma e-</w:t>
-            </w:r>
-            <w:proofErr w:type="spellStart"/>
-            <w:r>
-              <w:rPr>
-                <w:rStyle w:val="IntenseEmphasis"/>
-              </w:rPr>
-              <w:t>commerce</w:t>
-            </w:r>
-            <w:proofErr w:type="spellEnd"/>
+              <w:t>Inicio Iteración 3</w:t>
+            </w:r>
           </w:p>
         </w:tc>
         <w:tc>
@@ -3767,7 +3066,25 @@
               <w:rPr>
                 <w:rStyle w:val="IntenseEmphasis"/>
               </w:rPr>
-              <w:t>25/10/2025</w:t>
+              <w:t>17</w:t>
+            </w:r>
+            <w:r>
+              <w:rPr>
+                <w:rStyle w:val="IntenseEmphasis"/>
+              </w:rPr>
+              <w:t>/1</w:t>
+            </w:r>
+            <w:r>
+              <w:rPr>
+                <w:rStyle w:val="IntenseEmphasis"/>
+              </w:rPr>
+              <w:t>1</w:t>
+            </w:r>
+            <w:r>
+              <w:rPr>
+                <w:rStyle w:val="IntenseEmphasis"/>
+              </w:rPr>
+              <w:t>/2025</w:t>
             </w:r>
           </w:p>
         </w:tc>
@@ -3788,7 +3105,7 @@
               <w:rPr>
                 <w:rStyle w:val="IntenseEmphasis"/>
               </w:rPr>
-              <w:t>Finalización de la primera fase de pruebas internas</w:t>
+              <w:t>Despliegue de la aplicación</w:t>
             </w:r>
           </w:p>
         </w:tc>
@@ -3809,7 +3126,25 @@
               <w:rPr>
                 <w:rStyle w:val="IntenseEmphasis"/>
               </w:rPr>
-              <w:t>15/11/2025</w:t>
+              <w:t>05</w:t>
+            </w:r>
+            <w:r>
+              <w:rPr>
+                <w:rStyle w:val="IntenseEmphasis"/>
+              </w:rPr>
+              <w:t>/1</w:t>
+            </w:r>
+            <w:r>
+              <w:rPr>
+                <w:rStyle w:val="IntenseEmphasis"/>
+              </w:rPr>
+              <w:t>2</w:t>
+            </w:r>
+            <w:r>
+              <w:rPr>
+                <w:rStyle w:val="IntenseEmphasis"/>
+              </w:rPr>
+              <w:t>/2025</w:t>
             </w:r>
           </w:p>
         </w:tc>
@@ -3830,7 +3165,7 @@
               <w:rPr>
                 <w:rStyle w:val="IntenseEmphasis"/>
               </w:rPr>
-              <w:t>Implementación en entorno de pruebas</w:t>
+              <w:t>Presentaciones</w:t>
             </w:r>
           </w:p>
         </w:tc>
@@ -3851,265 +3186,19 @@
               <w:rPr>
                 <w:rStyle w:val="IntenseEmphasis"/>
               </w:rPr>
-              <w:t>01/12/2025</w:t>
-            </w:r>
-          </w:p>
-        </w:tc>
-      </w:tr>
-      <w:tr>
-        <w:trPr>
-          <w:trHeight w:val="300"/>
-        </w:trPr>
-        <w:tc>
-          <w:tcPr>
-            <w:tcW w:w="7308" w:type="dxa"/>
-          </w:tcPr>
-          <w:p>
-            <w:pPr>
-              <w:rPr>
-                <w:rStyle w:val="IntenseEmphasis"/>
-              </w:rPr>
-            </w:pPr>
-            <w:r>
-              <w:rPr>
-                <w:rStyle w:val="IntenseEmphasis"/>
-              </w:rPr>
-              <w:t>Fase de pruebas de usuario (UAT)</w:t>
-            </w:r>
-          </w:p>
-        </w:tc>
-        <w:tc>
-          <w:tcPr>
-            <w:tcW w:w="3632" w:type="dxa"/>
-            <w:vAlign w:val="center"/>
-          </w:tcPr>
-          <w:p>
-            <w:pPr>
-              <w:jc w:val="center"/>
-              <w:rPr>
-                <w:rStyle w:val="IntenseEmphasis"/>
-              </w:rPr>
-            </w:pPr>
-            <w:r>
-              <w:rPr>
-                <w:rStyle w:val="IntenseEmphasis"/>
-              </w:rPr>
-              <w:t>05/12/2025</w:t>
-            </w:r>
-          </w:p>
-        </w:tc>
-      </w:tr>
-      <w:tr>
-        <w:trPr>
-          <w:trHeight w:val="300"/>
-        </w:trPr>
-        <w:tc>
-          <w:tcPr>
-            <w:tcW w:w="7308" w:type="dxa"/>
-          </w:tcPr>
-          <w:p>
-            <w:pPr>
-              <w:rPr>
-                <w:rStyle w:val="IntenseEmphasis"/>
-              </w:rPr>
-            </w:pPr>
-            <w:r>
-              <w:rPr>
-                <w:rStyle w:val="IntenseEmphasis"/>
-              </w:rPr>
-              <w:t>Revisión final y validación del cliente</w:t>
-            </w:r>
-          </w:p>
-        </w:tc>
-        <w:tc>
-          <w:tcPr>
-            <w:tcW w:w="3632" w:type="dxa"/>
-            <w:vAlign w:val="center"/>
-          </w:tcPr>
-          <w:p>
-            <w:pPr>
-              <w:jc w:val="center"/>
-              <w:rPr>
-                <w:rStyle w:val="IntenseEmphasis"/>
-              </w:rPr>
-            </w:pPr>
-            <w:r>
-              <w:rPr>
-                <w:rStyle w:val="IntenseEmphasis"/>
-              </w:rPr>
-              <w:t>10/12/2025</w:t>
-            </w:r>
-          </w:p>
-        </w:tc>
-      </w:tr>
-      <w:tr>
-        <w:trPr>
-          <w:trHeight w:val="300"/>
-        </w:trPr>
-        <w:tc>
-          <w:tcPr>
-            <w:tcW w:w="7308" w:type="dxa"/>
-          </w:tcPr>
-          <w:p>
-            <w:pPr>
-              <w:rPr>
-                <w:rStyle w:val="IntenseEmphasis"/>
-              </w:rPr>
-            </w:pPr>
-            <w:r>
-              <w:rPr>
-                <w:rStyle w:val="IntenseEmphasis"/>
-              </w:rPr>
-              <w:t>Lanzamiento y puesta en marcha de la tienda</w:t>
-            </w:r>
-          </w:p>
-        </w:tc>
-        <w:tc>
-          <w:tcPr>
-            <w:tcW w:w="3632" w:type="dxa"/>
-            <w:vAlign w:val="center"/>
-          </w:tcPr>
-          <w:p>
-            <w:pPr>
-              <w:jc w:val="center"/>
-              <w:rPr>
-                <w:rStyle w:val="IntenseEmphasis"/>
-              </w:rPr>
-            </w:pPr>
-            <w:r>
-              <w:rPr>
-                <w:rStyle w:val="IntenseEmphasis"/>
-              </w:rPr>
-              <w:t>15/12/2025</w:t>
-            </w:r>
-          </w:p>
-        </w:tc>
-      </w:tr>
-      <w:tr>
-        <w:trPr>
-          <w:trHeight w:val="300"/>
-        </w:trPr>
-        <w:tc>
-          <w:tcPr>
-            <w:tcW w:w="7308" w:type="dxa"/>
-          </w:tcPr>
-          <w:p>
-            <w:pPr>
-              <w:rPr>
-                <w:rStyle w:val="IntenseEmphasis"/>
-              </w:rPr>
-            </w:pPr>
-            <w:r>
-              <w:rPr>
-                <w:rStyle w:val="IntenseEmphasis"/>
-              </w:rPr>
-              <w:t>Entrega de documentación final</w:t>
-            </w:r>
-          </w:p>
-        </w:tc>
-        <w:tc>
-          <w:tcPr>
-            <w:tcW w:w="3632" w:type="dxa"/>
-            <w:vAlign w:val="center"/>
-          </w:tcPr>
-          <w:p>
-            <w:pPr>
-              <w:jc w:val="center"/>
-              <w:rPr>
-                <w:rStyle w:val="IntenseEmphasis"/>
-              </w:rPr>
-            </w:pPr>
-            <w:r>
-              <w:rPr>
-                <w:rStyle w:val="IntenseEmphasis"/>
-              </w:rPr>
-              <w:t>18/12/2025</w:t>
-            </w:r>
-          </w:p>
-        </w:tc>
-      </w:tr>
-      <w:tr>
-        <w:trPr>
-          <w:trHeight w:val="300"/>
-        </w:trPr>
-        <w:tc>
-          <w:tcPr>
-            <w:tcW w:w="7308" w:type="dxa"/>
-          </w:tcPr>
-          <w:p>
-            <w:pPr>
-              <w:rPr>
-                <w:rStyle w:val="IntenseEmphasis"/>
-              </w:rPr>
-            </w:pPr>
-            <w:r>
-              <w:rPr>
-                <w:rStyle w:val="IntenseEmphasis"/>
-              </w:rPr>
-              <w:t>Capacitación del cliente sobre el uso de la plataforma</w:t>
-            </w:r>
-          </w:p>
-        </w:tc>
-        <w:tc>
-          <w:tcPr>
-            <w:tcW w:w="3632" w:type="dxa"/>
-            <w:vAlign w:val="center"/>
-          </w:tcPr>
-          <w:p>
-            <w:pPr>
-              <w:jc w:val="center"/>
-              <w:rPr>
-                <w:rStyle w:val="IntenseEmphasis"/>
-              </w:rPr>
-            </w:pPr>
-            <w:r>
-              <w:rPr>
-                <w:rStyle w:val="IntenseEmphasis"/>
-              </w:rPr>
-              <w:t>19/12/2025</w:t>
-            </w:r>
-          </w:p>
-        </w:tc>
-      </w:tr>
-      <w:tr>
-        <w:trPr>
-          <w:trHeight w:val="300"/>
-        </w:trPr>
-        <w:tc>
-          <w:tcPr>
-            <w:tcW w:w="7308" w:type="dxa"/>
-          </w:tcPr>
-          <w:p>
-            <w:pPr>
-              <w:rPr>
-                <w:rStyle w:val="IntenseEmphasis"/>
-              </w:rPr>
-            </w:pPr>
-            <w:r>
-              <w:rPr>
-                <w:rStyle w:val="IntenseEmphasis"/>
-              </w:rPr>
-              <w:t>Cierre del Proyecto</w:t>
-            </w:r>
-          </w:p>
-        </w:tc>
-        <w:tc>
-          <w:tcPr>
-            <w:tcW w:w="3632" w:type="dxa"/>
-            <w:vAlign w:val="center"/>
-          </w:tcPr>
-          <w:p>
-            <w:pPr>
-              <w:jc w:val="center"/>
-              <w:rPr>
-                <w:rStyle w:val="IntenseEmphasis"/>
-              </w:rPr>
-            </w:pPr>
-            <w:r>
-              <w:rPr>
-                <w:rStyle w:val="IntenseEmphasis"/>
-              </w:rPr>
-              <w:t>22/12/2025</w:t>
+              <w:t>1</w:t>
+            </w:r>
+            <w:r>
+              <w:rPr>
+                <w:rStyle w:val="IntenseEmphasis"/>
+              </w:rPr>
+              <w:t>1</w:t>
+            </w:r>
+            <w:r>
+              <w:rPr>
+                <w:rStyle w:val="IntenseEmphasis"/>
+              </w:rPr>
+              <w:t>/12/2025</w:t>
             </w:r>
           </w:p>
         </w:tc>
@@ -4359,14 +3448,12 @@
                 <w:rStyle w:val="IntenseEmphasis"/>
               </w:rPr>
             </w:pPr>
-            <w:proofErr w:type="spellStart"/>
             <w:r>
               <w:rPr>
                 <w:rStyle w:val="IntenseEmphasis"/>
               </w:rPr>
               <w:t>Eulagio</w:t>
             </w:r>
-            <w:proofErr w:type="spellEnd"/>
             <w:r>
               <w:rPr>
                 <w:rStyle w:val="IntenseEmphasis"/>
@@ -4548,16 +3635,10 @@
           </w:tcPr>
           <w:p>
             <w:pPr>
-              <w:spacing w:afterAutospacing="0"/>
-              <w:jc w:val="both"/>
-            </w:pPr>
-          </w:p>
-          <w:p>
-            <w:pPr>
               <w:pStyle w:val="ListParagraph"/>
               <w:numPr>
                 <w:ilvl w:val="0"/>
-                <w:numId w:val="11"/>
+                <w:numId w:val="14"/>
               </w:numPr>
               <w:spacing w:afterAutospacing="0"/>
               <w:jc w:val="both"/>
@@ -4565,8 +3646,6 @@
                 <w:rFonts w:cstheme="minorHAnsi"/>
                 <w:i/>
                 <w:color w:val="0070C0"/>
-                <w:sz w:val="16"/>
-                <w:szCs w:val="16"/>
                 <w:lang w:val="es-ES"/>
               </w:rPr>
             </w:pPr>
@@ -4574,39 +3653,10 @@
               <w:rPr>
                 <w:rFonts w:cstheme="minorHAnsi"/>
                 <w:i/>
-                <w:iCs/>
-                <w:color w:val="0070C0"/>
-                <w:sz w:val="16"/>
-                <w:szCs w:val="16"/>
+                <w:color w:val="0070C0"/>
                 <w:lang w:val="es-ES"/>
               </w:rPr>
-              <w:t xml:space="preserve">Las tecnologías permitidas serán Django y VS </w:t>
-            </w:r>
-            <w:proofErr w:type="spellStart"/>
-            <w:r>
-              <w:rPr>
-                <w:rFonts w:cstheme="minorHAnsi"/>
-                <w:i/>
-                <w:iCs/>
-                <w:color w:val="0070C0"/>
-                <w:sz w:val="16"/>
-                <w:szCs w:val="16"/>
-                <w:lang w:val="es-ES"/>
-              </w:rPr>
-              <w:t>Code</w:t>
-            </w:r>
-            <w:proofErr w:type="spellEnd"/>
-            <w:r>
-              <w:rPr>
-                <w:rFonts w:cstheme="minorHAnsi"/>
-                <w:i/>
-                <w:iCs/>
-                <w:color w:val="0070C0"/>
-                <w:sz w:val="16"/>
-                <w:szCs w:val="16"/>
-                <w:lang w:val="es-ES"/>
-              </w:rPr>
-              <w:t>.</w:t>
+              <w:t>Las tecnologías permitidas serán Django y VS Code.</w:t>
             </w:r>
           </w:p>
           <w:p>
@@ -4614,17 +3664,14 @@
               <w:pStyle w:val="ListParagraph"/>
               <w:numPr>
                 <w:ilvl w:val="0"/>
-                <w:numId w:val="11"/>
+                <w:numId w:val="14"/>
               </w:numPr>
               <w:spacing w:afterAutospacing="0"/>
               <w:jc w:val="both"/>
               <w:rPr>
                 <w:rFonts w:cstheme="minorHAnsi"/>
                 <w:i/>
-                <w:iCs/>
-                <w:color w:val="0070C0"/>
-                <w:sz w:val="16"/>
-                <w:szCs w:val="16"/>
+                <w:color w:val="0070C0"/>
                 <w:lang w:val="es-ES"/>
               </w:rPr>
             </w:pPr>
@@ -4632,10 +3679,7 @@
               <w:rPr>
                 <w:rFonts w:cstheme="minorHAnsi"/>
                 <w:i/>
-                <w:iCs/>
-                <w:color w:val="0070C0"/>
-                <w:sz w:val="16"/>
-                <w:szCs w:val="16"/>
+                <w:color w:val="0070C0"/>
                 <w:lang w:val="es-ES"/>
               </w:rPr>
               <w:t>Se deberá utilizar un ciclo de vida híbrido</w:t>
@@ -4646,17 +3690,14 @@
               <w:pStyle w:val="ListParagraph"/>
               <w:numPr>
                 <w:ilvl w:val="0"/>
-                <w:numId w:val="11"/>
+                <w:numId w:val="13"/>
               </w:numPr>
               <w:spacing w:afterAutospacing="0"/>
               <w:jc w:val="both"/>
               <w:rPr>
                 <w:rFonts w:cstheme="minorHAnsi"/>
                 <w:i/>
-                <w:iCs/>
-                <w:color w:val="0070C0"/>
-                <w:sz w:val="16"/>
-                <w:szCs w:val="16"/>
+                <w:color w:val="0070C0"/>
                 <w:lang w:val="es-ES"/>
               </w:rPr>
             </w:pPr>
@@ -4664,10 +3705,7 @@
               <w:rPr>
                 <w:rFonts w:cstheme="minorHAnsi"/>
                 <w:i/>
-                <w:iCs/>
-                <w:color w:val="0070C0"/>
-                <w:sz w:val="16"/>
-                <w:szCs w:val="16"/>
+                <w:color w:val="0070C0"/>
                 <w:lang w:val="es-ES"/>
               </w:rPr>
               <w:t>Se deberá utilizar las plantillas de la organización</w:t>
@@ -4678,17 +3716,14 @@
               <w:pStyle w:val="ListParagraph"/>
               <w:numPr>
                 <w:ilvl w:val="0"/>
-                <w:numId w:val="11"/>
+                <w:numId w:val="13"/>
               </w:numPr>
               <w:spacing w:afterAutospacing="0"/>
               <w:jc w:val="both"/>
               <w:rPr>
                 <w:rFonts w:cstheme="minorHAnsi"/>
                 <w:i/>
-                <w:iCs/>
-                <w:color w:val="0070C0"/>
-                <w:sz w:val="16"/>
-                <w:szCs w:val="16"/>
+                <w:color w:val="0070C0"/>
                 <w:lang w:val="es-ES"/>
               </w:rPr>
             </w:pPr>
@@ -4696,10 +3731,7 @@
               <w:rPr>
                 <w:rFonts w:cstheme="minorHAnsi"/>
                 <w:i/>
-                <w:iCs/>
-                <w:color w:val="0070C0"/>
-                <w:sz w:val="16"/>
-                <w:szCs w:val="16"/>
+                <w:color w:val="0070C0"/>
                 <w:lang w:val="es-ES"/>
               </w:rPr>
               <w:t>Será responsabilidad del equipo de desarrollo elegir la plataforma de despliegue</w:t>
@@ -4710,15 +3742,13 @@
               <w:pStyle w:val="ListParagraph"/>
               <w:numPr>
                 <w:ilvl w:val="0"/>
-                <w:numId w:val="11"/>
+                <w:numId w:val="13"/>
               </w:numPr>
               <w:spacing w:afterAutospacing="0"/>
               <w:jc w:val="both"/>
               <w:rPr>
                 <w:i/>
                 <w:color w:val="0070C0"/>
-                <w:sz w:val="16"/>
-                <w:szCs w:val="16"/>
                 <w:lang w:val="es-ES"/>
               </w:rPr>
             </w:pPr>
@@ -4726,39 +3756,23 @@
               <w:rPr>
                 <w:i/>
                 <w:color w:val="0070C0"/>
-                <w:sz w:val="16"/>
-                <w:szCs w:val="16"/>
                 <w:lang w:val="es-ES"/>
               </w:rPr>
-              <w:t xml:space="preserve">Queda excluido el soporte técnico </w:t>
-            </w:r>
-            <w:proofErr w:type="spellStart"/>
-            <w:r>
-              <w:rPr>
-                <w:i/>
-                <w:color w:val="0070C0"/>
-                <w:sz w:val="16"/>
-                <w:szCs w:val="16"/>
-                <w:lang w:val="es-ES"/>
-              </w:rPr>
-              <w:t>post-proyecto</w:t>
-            </w:r>
-            <w:proofErr w:type="spellEnd"/>
+              <w:t>Queda excluido el soporte técnico post-proyecto</w:t>
+            </w:r>
           </w:p>
           <w:p>
             <w:pPr>
               <w:pStyle w:val="ListParagraph"/>
               <w:numPr>
                 <w:ilvl w:val="0"/>
-                <w:numId w:val="11"/>
+                <w:numId w:val="13"/>
               </w:numPr>
               <w:spacing w:afterAutospacing="0"/>
               <w:jc w:val="both"/>
               <w:rPr>
                 <w:i/>
                 <w:color w:val="0070C0"/>
-                <w:sz w:val="16"/>
-                <w:szCs w:val="16"/>
                 <w:lang w:val="es-ES"/>
               </w:rPr>
             </w:pPr>
@@ -4766,42 +3780,9 @@
               <w:rPr>
                 <w:i/>
                 <w:color w:val="0070C0"/>
-                <w:sz w:val="16"/>
-                <w:szCs w:val="16"/>
                 <w:lang w:val="es-ES"/>
               </w:rPr>
               <w:t>Debe cumplir el RGPD</w:t>
-            </w:r>
-          </w:p>
-          <w:p>
-            <w:pPr>
-              <w:pStyle w:val="ListParagraph"/>
-              <w:numPr>
-                <w:ilvl w:val="0"/>
-                <w:numId w:val="11"/>
-              </w:numPr>
-              <w:spacing w:afterAutospacing="0"/>
-              <w:jc w:val="both"/>
-              <w:rPr>
-                <w:rFonts w:cstheme="minorHAnsi"/>
-                <w:i/>
-                <w:color w:val="0070C0"/>
-                <w:sz w:val="16"/>
-                <w:szCs w:val="16"/>
-                <w:lang w:val="es-ES"/>
-              </w:rPr>
-            </w:pPr>
-            <w:r>
-              <w:rPr>
-                <w:rFonts w:cstheme="minorHAnsi"/>
-                <w:i/>
-                <w:iCs/>
-                <w:color w:val="0070C0"/>
-                <w:sz w:val="16"/>
-                <w:szCs w:val="16"/>
-                <w:lang w:val="es-ES"/>
-              </w:rPr>
-              <w:t>Los artículos de la tienda serán cargados por el cliente</w:t>
             </w:r>
           </w:p>
         </w:tc>
@@ -5323,26 +4304,6 @@
                 <w:rStyle w:val="IntenseEmphasis"/>
               </w:rPr>
               <w:t>Decisiones técnicas y de desarrollo</w:t>
-            </w:r>
-          </w:p>
-          <w:p>
-            <w:pPr>
-              <w:pStyle w:val="ListParagraph"/>
-              <w:numPr>
-                <w:ilvl w:val="0"/>
-                <w:numId w:val="12"/>
-              </w:numPr>
-              <w:spacing w:before="240" w:after="240" w:afterAutospacing="0"/>
-              <w:jc w:val="both"/>
-              <w:rPr>
-                <w:rStyle w:val="IntenseEmphasis"/>
-              </w:rPr>
-            </w:pPr>
-            <w:r>
-              <w:rPr>
-                <w:rStyle w:val="IntenseEmphasis"/>
-              </w:rPr>
-              <w:t>Modificaciones en el alcance</w:t>
             </w:r>
           </w:p>
           <w:p>
@@ -5642,6 +4603,13 @@
       <w:r>
         <w:continuationSeparator/>
       </w:r>
+    </w:p>
+  </w:endnote>
+  <w:endnote w:type="continuationNotice" w:id="1">
+    <w:p>
+      <w:pPr>
+        <w:spacing w:after="0" w:line="240" w:lineRule="auto"/>
+      </w:pPr>
     </w:p>
   </w:endnote>
 </w:endnotes>
@@ -5751,6 +4719,13 @@
       </w:r>
     </w:p>
   </w:footnote>
+  <w:footnote w:type="continuationNotice" w:id="1">
+    <w:p>
+      <w:pPr>
+        <w:spacing w:after="0" w:line="240" w:lineRule="auto"/>
+      </w:pPr>
+    </w:p>
+  </w:footnote>
 </w:footnotes>
 </file>
 
@@ -6235,6 +5210,118 @@
     </w:lvl>
   </w:abstractNum>
   <w:abstractNum w:abstractNumId="4" w15:restartNumberingAfterBreak="0">
+    <w:nsid w:val="20214E35"/>
+    <w:multiLevelType w:val="hybridMultilevel"/>
+    <w:tmpl w:val="E6445E32"/>
+    <w:lvl w:ilvl="0" w:tplc="31EC7BAC">
+      <w:numFmt w:val="bullet"/>
+      <w:lvlText w:val="-"/>
+      <w:lvlJc w:val="left"/>
+      <w:pPr>
+        <w:ind w:left="720" w:hanging="360"/>
+      </w:pPr>
+      <w:rPr>
+        <w:rFonts w:ascii="Calibri" w:eastAsiaTheme="minorHAnsi" w:hAnsi="Calibri" w:cs="Calibri" w:hint="default"/>
+      </w:rPr>
+    </w:lvl>
+    <w:lvl w:ilvl="1" w:tplc="040A0003" w:tentative="1">
+      <w:start w:val="1"/>
+      <w:numFmt w:val="bullet"/>
+      <w:lvlText w:val="o"/>
+      <w:lvlJc w:val="left"/>
+      <w:pPr>
+        <w:ind w:left="1440" w:hanging="360"/>
+      </w:pPr>
+      <w:rPr>
+        <w:rFonts w:ascii="Courier New" w:hAnsi="Courier New" w:cs="Courier New" w:hint="default"/>
+      </w:rPr>
+    </w:lvl>
+    <w:lvl w:ilvl="2" w:tplc="040A0005" w:tentative="1">
+      <w:start w:val="1"/>
+      <w:numFmt w:val="bullet"/>
+      <w:lvlText w:val=""/>
+      <w:lvlJc w:val="left"/>
+      <w:pPr>
+        <w:ind w:left="2160" w:hanging="360"/>
+      </w:pPr>
+      <w:rPr>
+        <w:rFonts w:ascii="Wingdings" w:hAnsi="Wingdings" w:hint="default"/>
+      </w:rPr>
+    </w:lvl>
+    <w:lvl w:ilvl="3" w:tplc="040A0001" w:tentative="1">
+      <w:start w:val="1"/>
+      <w:numFmt w:val="bullet"/>
+      <w:lvlText w:val=""/>
+      <w:lvlJc w:val="left"/>
+      <w:pPr>
+        <w:ind w:left="2880" w:hanging="360"/>
+      </w:pPr>
+      <w:rPr>
+        <w:rFonts w:ascii="Symbol" w:hAnsi="Symbol" w:hint="default"/>
+      </w:rPr>
+    </w:lvl>
+    <w:lvl w:ilvl="4" w:tplc="040A0003" w:tentative="1">
+      <w:start w:val="1"/>
+      <w:numFmt w:val="bullet"/>
+      <w:lvlText w:val="o"/>
+      <w:lvlJc w:val="left"/>
+      <w:pPr>
+        <w:ind w:left="3600" w:hanging="360"/>
+      </w:pPr>
+      <w:rPr>
+        <w:rFonts w:ascii="Courier New" w:hAnsi="Courier New" w:cs="Courier New" w:hint="default"/>
+      </w:rPr>
+    </w:lvl>
+    <w:lvl w:ilvl="5" w:tplc="040A0005" w:tentative="1">
+      <w:start w:val="1"/>
+      <w:numFmt w:val="bullet"/>
+      <w:lvlText w:val=""/>
+      <w:lvlJc w:val="left"/>
+      <w:pPr>
+        <w:ind w:left="4320" w:hanging="360"/>
+      </w:pPr>
+      <w:rPr>
+        <w:rFonts w:ascii="Wingdings" w:hAnsi="Wingdings" w:hint="default"/>
+      </w:rPr>
+    </w:lvl>
+    <w:lvl w:ilvl="6" w:tplc="040A0001" w:tentative="1">
+      <w:start w:val="1"/>
+      <w:numFmt w:val="bullet"/>
+      <w:lvlText w:val=""/>
+      <w:lvlJc w:val="left"/>
+      <w:pPr>
+        <w:ind w:left="5040" w:hanging="360"/>
+      </w:pPr>
+      <w:rPr>
+        <w:rFonts w:ascii="Symbol" w:hAnsi="Symbol" w:hint="default"/>
+      </w:rPr>
+    </w:lvl>
+    <w:lvl w:ilvl="7" w:tplc="040A0003" w:tentative="1">
+      <w:start w:val="1"/>
+      <w:numFmt w:val="bullet"/>
+      <w:lvlText w:val="o"/>
+      <w:lvlJc w:val="left"/>
+      <w:pPr>
+        <w:ind w:left="5760" w:hanging="360"/>
+      </w:pPr>
+      <w:rPr>
+        <w:rFonts w:ascii="Courier New" w:hAnsi="Courier New" w:cs="Courier New" w:hint="default"/>
+      </w:rPr>
+    </w:lvl>
+    <w:lvl w:ilvl="8" w:tplc="040A0005" w:tentative="1">
+      <w:start w:val="1"/>
+      <w:numFmt w:val="bullet"/>
+      <w:lvlText w:val=""/>
+      <w:lvlJc w:val="left"/>
+      <w:pPr>
+        <w:ind w:left="6480" w:hanging="360"/>
+      </w:pPr>
+      <w:rPr>
+        <w:rFonts w:ascii="Wingdings" w:hAnsi="Wingdings" w:hint="default"/>
+      </w:rPr>
+    </w:lvl>
+  </w:abstractNum>
+  <w:abstractNum w:abstractNumId="5" w15:restartNumberingAfterBreak="0">
     <w:nsid w:val="2C2A7C29"/>
     <w:multiLevelType w:val="hybridMultilevel"/>
     <w:tmpl w:val="D13C7F38"/>
@@ -6346,7 +5433,7 @@
       </w:rPr>
     </w:lvl>
   </w:abstractNum>
-  <w:abstractNum w:abstractNumId="5" w15:restartNumberingAfterBreak="0">
+  <w:abstractNum w:abstractNumId="6" w15:restartNumberingAfterBreak="0">
     <w:nsid w:val="4B8030D7"/>
     <w:multiLevelType w:val="hybridMultilevel"/>
     <w:tmpl w:val="2974A702"/>
@@ -6435,7 +5522,7 @@
       </w:pPr>
     </w:lvl>
   </w:abstractNum>
-  <w:abstractNum w:abstractNumId="6" w15:restartNumberingAfterBreak="0">
+  <w:abstractNum w:abstractNumId="7" w15:restartNumberingAfterBreak="0">
     <w:nsid w:val="4BD2098F"/>
     <w:multiLevelType w:val="hybridMultilevel"/>
     <w:tmpl w:val="B7F49CF8"/>
@@ -6521,7 +5608,120 @@
       </w:pPr>
     </w:lvl>
   </w:abstractNum>
-  <w:abstractNum w:abstractNumId="7" w15:restartNumberingAfterBreak="0">
+  <w:abstractNum w:abstractNumId="8" w15:restartNumberingAfterBreak="0">
+    <w:nsid w:val="4D586AE5"/>
+    <w:multiLevelType w:val="hybridMultilevel"/>
+    <w:tmpl w:val="A4887E8C"/>
+    <w:lvl w:ilvl="0" w:tplc="308CD0EC">
+      <w:numFmt w:val="bullet"/>
+      <w:lvlText w:val="-"/>
+      <w:lvlJc w:val="left"/>
+      <w:pPr>
+        <w:ind w:left="720" w:hanging="360"/>
+      </w:pPr>
+      <w:rPr>
+        <w:rFonts w:ascii="Calibri" w:eastAsiaTheme="minorHAnsi" w:hAnsi="Calibri" w:cs="Calibri" w:hint="default"/>
+        <w:sz w:val="22"/>
+      </w:rPr>
+    </w:lvl>
+    <w:lvl w:ilvl="1" w:tplc="040A0003" w:tentative="1">
+      <w:start w:val="1"/>
+      <w:numFmt w:val="bullet"/>
+      <w:lvlText w:val="o"/>
+      <w:lvlJc w:val="left"/>
+      <w:pPr>
+        <w:ind w:left="1440" w:hanging="360"/>
+      </w:pPr>
+      <w:rPr>
+        <w:rFonts w:ascii="Courier New" w:hAnsi="Courier New" w:cs="Courier New" w:hint="default"/>
+      </w:rPr>
+    </w:lvl>
+    <w:lvl w:ilvl="2" w:tplc="040A0005" w:tentative="1">
+      <w:start w:val="1"/>
+      <w:numFmt w:val="bullet"/>
+      <w:lvlText w:val=""/>
+      <w:lvlJc w:val="left"/>
+      <w:pPr>
+        <w:ind w:left="2160" w:hanging="360"/>
+      </w:pPr>
+      <w:rPr>
+        <w:rFonts w:ascii="Wingdings" w:hAnsi="Wingdings" w:hint="default"/>
+      </w:rPr>
+    </w:lvl>
+    <w:lvl w:ilvl="3" w:tplc="040A0001" w:tentative="1">
+      <w:start w:val="1"/>
+      <w:numFmt w:val="bullet"/>
+      <w:lvlText w:val=""/>
+      <w:lvlJc w:val="left"/>
+      <w:pPr>
+        <w:ind w:left="2880" w:hanging="360"/>
+      </w:pPr>
+      <w:rPr>
+        <w:rFonts w:ascii="Symbol" w:hAnsi="Symbol" w:hint="default"/>
+      </w:rPr>
+    </w:lvl>
+    <w:lvl w:ilvl="4" w:tplc="040A0003" w:tentative="1">
+      <w:start w:val="1"/>
+      <w:numFmt w:val="bullet"/>
+      <w:lvlText w:val="o"/>
+      <w:lvlJc w:val="left"/>
+      <w:pPr>
+        <w:ind w:left="3600" w:hanging="360"/>
+      </w:pPr>
+      <w:rPr>
+        <w:rFonts w:ascii="Courier New" w:hAnsi="Courier New" w:cs="Courier New" w:hint="default"/>
+      </w:rPr>
+    </w:lvl>
+    <w:lvl w:ilvl="5" w:tplc="040A0005" w:tentative="1">
+      <w:start w:val="1"/>
+      <w:numFmt w:val="bullet"/>
+      <w:lvlText w:val=""/>
+      <w:lvlJc w:val="left"/>
+      <w:pPr>
+        <w:ind w:left="4320" w:hanging="360"/>
+      </w:pPr>
+      <w:rPr>
+        <w:rFonts w:ascii="Wingdings" w:hAnsi="Wingdings" w:hint="default"/>
+      </w:rPr>
+    </w:lvl>
+    <w:lvl w:ilvl="6" w:tplc="040A0001" w:tentative="1">
+      <w:start w:val="1"/>
+      <w:numFmt w:val="bullet"/>
+      <w:lvlText w:val=""/>
+      <w:lvlJc w:val="left"/>
+      <w:pPr>
+        <w:ind w:left="5040" w:hanging="360"/>
+      </w:pPr>
+      <w:rPr>
+        <w:rFonts w:ascii="Symbol" w:hAnsi="Symbol" w:hint="default"/>
+      </w:rPr>
+    </w:lvl>
+    <w:lvl w:ilvl="7" w:tplc="040A0003" w:tentative="1">
+      <w:start w:val="1"/>
+      <w:numFmt w:val="bullet"/>
+      <w:lvlText w:val="o"/>
+      <w:lvlJc w:val="left"/>
+      <w:pPr>
+        <w:ind w:left="5760" w:hanging="360"/>
+      </w:pPr>
+      <w:rPr>
+        <w:rFonts w:ascii="Courier New" w:hAnsi="Courier New" w:cs="Courier New" w:hint="default"/>
+      </w:rPr>
+    </w:lvl>
+    <w:lvl w:ilvl="8" w:tplc="040A0005" w:tentative="1">
+      <w:start w:val="1"/>
+      <w:numFmt w:val="bullet"/>
+      <w:lvlText w:val=""/>
+      <w:lvlJc w:val="left"/>
+      <w:pPr>
+        <w:ind w:left="6480" w:hanging="360"/>
+      </w:pPr>
+      <w:rPr>
+        <w:rFonts w:ascii="Wingdings" w:hAnsi="Wingdings" w:hint="default"/>
+      </w:rPr>
+    </w:lvl>
+  </w:abstractNum>
+  <w:abstractNum w:abstractNumId="9" w15:restartNumberingAfterBreak="0">
     <w:nsid w:val="59C9E790"/>
     <w:multiLevelType w:val="hybridMultilevel"/>
     <w:tmpl w:val="FFFFFFFF"/>
@@ -6634,7 +5834,7 @@
       </w:rPr>
     </w:lvl>
   </w:abstractNum>
-  <w:abstractNum w:abstractNumId="8" w15:restartNumberingAfterBreak="0">
+  <w:abstractNum w:abstractNumId="10" w15:restartNumberingAfterBreak="0">
     <w:nsid w:val="5C740582"/>
     <w:multiLevelType w:val="hybridMultilevel"/>
     <w:tmpl w:val="9F16B5CC"/>
@@ -6746,7 +5946,7 @@
       </w:rPr>
     </w:lvl>
   </w:abstractNum>
-  <w:abstractNum w:abstractNumId="9" w15:restartNumberingAfterBreak="0">
+  <w:abstractNum w:abstractNumId="11" w15:restartNumberingAfterBreak="0">
     <w:nsid w:val="60A602B9"/>
     <w:multiLevelType w:val="hybridMultilevel"/>
     <w:tmpl w:val="56C64434"/>
@@ -6859,7 +6059,7 @@
       </w:rPr>
     </w:lvl>
   </w:abstractNum>
-  <w:abstractNum w:abstractNumId="10" w15:restartNumberingAfterBreak="0">
+  <w:abstractNum w:abstractNumId="12" w15:restartNumberingAfterBreak="0">
     <w:nsid w:val="616F347C"/>
     <w:multiLevelType w:val="hybridMultilevel"/>
     <w:tmpl w:val="F9BA2084"/>
@@ -6971,7 +6171,7 @@
       </w:rPr>
     </w:lvl>
   </w:abstractNum>
-  <w:abstractNum w:abstractNumId="11" w15:restartNumberingAfterBreak="0">
+  <w:abstractNum w:abstractNumId="13" w15:restartNumberingAfterBreak="0">
     <w:nsid w:val="787A214D"/>
     <w:multiLevelType w:val="hybridMultilevel"/>
     <w:tmpl w:val="96BC171C"/>
@@ -7085,16 +6285,16 @@
     </w:lvl>
   </w:abstractNum>
   <w:num w:numId="1" w16cid:durableId="1514879358">
-    <w:abstractNumId w:val="4"/>
+    <w:abstractNumId w:val="5"/>
   </w:num>
   <w:num w:numId="2" w16cid:durableId="801776432">
-    <w:abstractNumId w:val="5"/>
+    <w:abstractNumId w:val="6"/>
   </w:num>
   <w:num w:numId="3" w16cid:durableId="1096444019">
-    <w:abstractNumId w:val="6"/>
+    <w:abstractNumId w:val="7"/>
   </w:num>
   <w:num w:numId="4" w16cid:durableId="1942911880">
-    <w:abstractNumId w:val="10"/>
+    <w:abstractNumId w:val="12"/>
   </w:num>
   <w:num w:numId="5" w16cid:durableId="2066370058">
     <w:abstractNumId w:val="1"/>
@@ -7103,22 +6303,28 @@
     <w:abstractNumId w:val="0"/>
   </w:num>
   <w:num w:numId="7" w16cid:durableId="807362491">
-    <w:abstractNumId w:val="9"/>
+    <w:abstractNumId w:val="11"/>
   </w:num>
   <w:num w:numId="8" w16cid:durableId="1736657066">
-    <w:abstractNumId w:val="11"/>
+    <w:abstractNumId w:val="13"/>
   </w:num>
   <w:num w:numId="9" w16cid:durableId="452796668">
     <w:abstractNumId w:val="2"/>
   </w:num>
   <w:num w:numId="10" w16cid:durableId="572667634">
-    <w:abstractNumId w:val="7"/>
+    <w:abstractNumId w:val="9"/>
   </w:num>
   <w:num w:numId="11" w16cid:durableId="1771773646">
-    <w:abstractNumId w:val="8"/>
+    <w:abstractNumId w:val="10"/>
   </w:num>
   <w:num w:numId="12" w16cid:durableId="1822843344">
     <w:abstractNumId w:val="3"/>
+  </w:num>
+  <w:num w:numId="13" w16cid:durableId="445736663">
+    <w:abstractNumId w:val="8"/>
+  </w:num>
+  <w:num w:numId="14" w16cid:durableId="2049377703">
+    <w:abstractNumId w:val="4"/>
   </w:num>
 </w:numbering>
 </file>

</xml_diff>